<commit_message>
update 21 may 2024 11.49
</commit_message>
<xml_diff>
--- a/dataset/simbol.docx
+++ b/dataset/simbol.docx
@@ -10,7 +10,7 @@
       </w:tblPr>
       <w:tblGrid>
         <w:gridCol w:w="3816"/>
-        <w:gridCol w:w="3834"/>
+        <w:gridCol w:w="3856"/>
       </w:tblGrid>
       <w:tr>
         <w:tc>
@@ -215,6 +215,60 @@
             <w:pPr>
               <w:jc w:val="center"/>
             </w:pPr>
+            <w:r>
+              <w:rPr>
+                <w:noProof/>
+              </w:rPr>
+              <w:drawing>
+                <wp:inline distT="0" distB="0" distL="0" distR="0">
+                  <wp:extent cx="2311400" cy="884420"/>
+                  <wp:effectExtent l="0" t="0" r="0" b="5080"/>
+                  <wp:docPr id="1678629016" name="Picture 3"/>
+                  <wp:cNvGraphicFramePr>
+                    <a:graphicFrameLocks xmlns:a="http://schemas.openxmlformats.org/drawingml/2006/main" noChangeAspect="1"/>
+                  </wp:cNvGraphicFramePr>
+                  <a:graphic xmlns:a="http://schemas.openxmlformats.org/drawingml/2006/main">
+                    <a:graphicData uri="http://schemas.openxmlformats.org/drawingml/2006/picture">
+                      <pic:pic xmlns:pic="http://schemas.openxmlformats.org/drawingml/2006/picture">
+                        <pic:nvPicPr>
+                          <pic:cNvPr id="1678629016" name="Picture 1678629016"/>
+                          <pic:cNvPicPr/>
+                        </pic:nvPicPr>
+                        <pic:blipFill>
+                          <a:blip r:embed="rId7">
+                            <a:extLst>
+                              <a:ext uri="{28A0092B-C50C-407E-A947-70E740481C1C}">
+                                <a14:useLocalDpi xmlns:a14="http://schemas.microsoft.com/office/drawing/2010/main" val="0"/>
+                              </a:ext>
+                            </a:extLst>
+                          </a:blip>
+                          <a:stretch>
+                            <a:fillRect/>
+                          </a:stretch>
+                        </pic:blipFill>
+                        <pic:spPr>
+                          <a:xfrm>
+                            <a:off x="0" y="0"/>
+                            <a:ext cx="2317786" cy="886863"/>
+                          </a:xfrm>
+                          <a:prstGeom prst="rect">
+                            <a:avLst/>
+                          </a:prstGeom>
+                        </pic:spPr>
+                      </pic:pic>
+                    </a:graphicData>
+                  </a:graphic>
+                </wp:inline>
+              </w:drawing>
+            </w:r>
+          </w:p>
+          <w:p>
+            <w:pPr>
+              <w:jc w:val="center"/>
+            </w:pPr>
+            <w:r>
+              <w:t>40-50</w:t>
+            </w:r>
           </w:p>
         </w:tc>
       </w:tr>
@@ -227,6 +281,60 @@
             <w:pPr>
               <w:jc w:val="center"/>
             </w:pPr>
+            <w:r>
+              <w:rPr>
+                <w:noProof/>
+              </w:rPr>
+              <w:drawing>
+                <wp:inline distT="0" distB="0" distL="0" distR="0" wp14:anchorId="1854B5E6" wp14:editId="04D2EF55">
+                  <wp:extent cx="2235200" cy="901700"/>
+                  <wp:effectExtent l="0" t="0" r="0" b="0"/>
+                  <wp:docPr id="825737403" name="Picture 1"/>
+                  <wp:cNvGraphicFramePr>
+                    <a:graphicFrameLocks xmlns:a="http://schemas.openxmlformats.org/drawingml/2006/main" noChangeAspect="1"/>
+                  </wp:cNvGraphicFramePr>
+                  <a:graphic xmlns:a="http://schemas.openxmlformats.org/drawingml/2006/main">
+                    <a:graphicData uri="http://schemas.openxmlformats.org/drawingml/2006/picture">
+                      <pic:pic xmlns:pic="http://schemas.openxmlformats.org/drawingml/2006/picture">
+                        <pic:nvPicPr>
+                          <pic:cNvPr id="825737403" name="Picture 825737403"/>
+                          <pic:cNvPicPr/>
+                        </pic:nvPicPr>
+                        <pic:blipFill>
+                          <a:blip r:embed="rId8">
+                            <a:extLst>
+                              <a:ext uri="{28A0092B-C50C-407E-A947-70E740481C1C}">
+                                <a14:useLocalDpi xmlns:a14="http://schemas.microsoft.com/office/drawing/2010/main" val="0"/>
+                              </a:ext>
+                            </a:extLst>
+                          </a:blip>
+                          <a:stretch>
+                            <a:fillRect/>
+                          </a:stretch>
+                        </pic:blipFill>
+                        <pic:spPr>
+                          <a:xfrm>
+                            <a:off x="0" y="0"/>
+                            <a:ext cx="2235200" cy="901700"/>
+                          </a:xfrm>
+                          <a:prstGeom prst="rect">
+                            <a:avLst/>
+                          </a:prstGeom>
+                        </pic:spPr>
+                      </pic:pic>
+                    </a:graphicData>
+                  </a:graphic>
+                </wp:inline>
+              </w:drawing>
+            </w:r>
+          </w:p>
+          <w:p>
+            <w:pPr>
+              <w:jc w:val="center"/>
+            </w:pPr>
+            <w:r>
+              <w:t>30-40</w:t>
+            </w:r>
           </w:p>
         </w:tc>
         <w:tc>

</xml_diff>